<commit_message>
tim gia tri lon nhat
</commit_message>
<xml_diff>
--- a/ss3_ma_gia_luu_do/bai_tap/TimGiaTriLonNhat.docx
+++ b/ss3_ma_gia_luu_do/bai_tap/TimGiaTriLonNhat.docx
@@ -34,7 +34,7 @@
     <w:tbl>
       <w:tblPr>
         <w:tblStyle w:val="4"/>
-        <w:tblW w:w="0" w:type="auto"/>
+        <w:tblW w:w="9663" w:type="dxa"/>
         <w:tblInd w:w="0" w:type="dxa"/>
         <w:tblBorders>
           <w:top w:val="single" w:color="auto" w:sz="4" w:space="0"/>
@@ -46,13 +46,15 @@
         </w:tblBorders>
         <w:tblLayout w:type="autofit"/>
         <w:tblCellMar>
+          <w:top w:w="0" w:type="dxa"/>
           <w:left w:w="108" w:type="dxa"/>
+          <w:bottom w:w="0" w:type="dxa"/>
           <w:right w:w="108" w:type="dxa"/>
         </w:tblCellMar>
       </w:tblPr>
       <w:tblGrid>
-        <w:gridCol w:w="4352"/>
-        <w:gridCol w:w="4368"/>
+        <w:gridCol w:w="4360"/>
+        <w:gridCol w:w="5303"/>
       </w:tblGrid>
       <w:tr>
         <w:tblPrEx>
@@ -65,7 +67,9 @@
             <w:insideV w:val="single" w:color="auto" w:sz="4" w:space="0"/>
           </w:tblBorders>
           <w:tblCellMar>
+            <w:top w:w="0" w:type="dxa"/>
             <w:left w:w="108" w:type="dxa"/>
+            <w:bottom w:w="0" w:type="dxa"/>
             <w:right w:w="108" w:type="dxa"/>
           </w:tblCellMar>
         </w:tblPrEx>
@@ -127,177 +131,32 @@
                 <w:vertAlign w:val="baseline"/>
                 <w:lang w:val="en-US" w:eastAsia="ja-JP"/>
               </w:rPr>
-              <w:t>BEGIN</w:t>
-            </w:r>
-          </w:p>
-          <w:p>
-            <w:pPr>
-              <w:rPr>
-                <w:rFonts w:hint="eastAsia" w:ascii="Times New Roman" w:hAnsi="Times New Roman" w:cs="Times New Roman"/>
-                <w:sz w:val="24"/>
-                <w:szCs w:val="24"/>
-                <w:vertAlign w:val="baseline"/>
-                <w:lang w:val="en-US" w:eastAsia="ja-JP"/>
-              </w:rPr>
-            </w:pPr>
-            <w:r>
-              <w:rPr>
-                <w:rFonts w:hint="eastAsia" w:ascii="Times New Roman" w:hAnsi="Times New Roman" w:cs="Times New Roman"/>
-                <w:sz w:val="24"/>
-                <w:szCs w:val="24"/>
-                <w:vertAlign w:val="baseline"/>
-                <w:lang w:val="en-US" w:eastAsia="ja-JP"/>
-              </w:rPr>
-              <w:t>INPUT a,b,c</w:t>
-            </w:r>
-          </w:p>
-          <w:p>
-            <w:pPr>
-              <w:rPr>
-                <w:rFonts w:hint="eastAsia" w:ascii="Times New Roman" w:hAnsi="Times New Roman" w:cs="Times New Roman"/>
-                <w:sz w:val="24"/>
-                <w:szCs w:val="24"/>
-                <w:vertAlign w:val="baseline"/>
-                <w:lang w:val="en-US" w:eastAsia="ja-JP"/>
-              </w:rPr>
-            </w:pPr>
-            <w:r>
-              <w:rPr>
-                <w:rFonts w:hint="eastAsia" w:ascii="Times New Roman" w:hAnsi="Times New Roman" w:cs="Times New Roman"/>
-                <w:sz w:val="24"/>
-                <w:szCs w:val="24"/>
-                <w:vertAlign w:val="baseline"/>
-                <w:lang w:val="en-US" w:eastAsia="ja-JP"/>
-              </w:rPr>
-              <w:t>MAX = a</w:t>
-            </w:r>
-          </w:p>
-          <w:p>
-            <w:pPr>
-              <w:rPr>
-                <w:rFonts w:hint="eastAsia" w:ascii="Times New Roman" w:hAnsi="Times New Roman" w:cs="Times New Roman"/>
-                <w:sz w:val="24"/>
-                <w:szCs w:val="24"/>
-                <w:vertAlign w:val="baseline"/>
-                <w:lang w:val="en-US" w:eastAsia="ja-JP"/>
-              </w:rPr>
-            </w:pPr>
-            <w:r>
-              <w:rPr>
-                <w:rFonts w:hint="eastAsia" w:ascii="Times New Roman" w:hAnsi="Times New Roman" w:cs="Times New Roman"/>
-                <w:sz w:val="24"/>
-                <w:szCs w:val="24"/>
-                <w:vertAlign w:val="baseline"/>
-                <w:lang w:val="en-US" w:eastAsia="ja-JP"/>
-              </w:rPr>
-              <w:t xml:space="preserve">IF a&gt;=b </w:t>
-            </w:r>
-          </w:p>
-          <w:p>
-            <w:pPr>
-              <w:rPr>
-                <w:rFonts w:hint="eastAsia" w:ascii="Times New Roman" w:hAnsi="Times New Roman" w:cs="Times New Roman"/>
-                <w:sz w:val="24"/>
-                <w:szCs w:val="24"/>
-                <w:vertAlign w:val="baseline"/>
-                <w:lang w:val="en-US" w:eastAsia="ja-JP"/>
-              </w:rPr>
-            </w:pPr>
-            <w:r>
-              <w:rPr>
-                <w:rFonts w:hint="eastAsia" w:ascii="Times New Roman" w:hAnsi="Times New Roman" w:cs="Times New Roman"/>
-                <w:sz w:val="24"/>
-                <w:szCs w:val="24"/>
-                <w:vertAlign w:val="baseline"/>
-                <w:lang w:val="en-US" w:eastAsia="ja-JP"/>
-              </w:rPr>
-              <w:t xml:space="preserve">  MAX = a</w:t>
-            </w:r>
-          </w:p>
-          <w:p>
-            <w:pPr>
-              <w:rPr>
-                <w:rFonts w:hint="eastAsia" w:ascii="Times New Roman" w:hAnsi="Times New Roman" w:cs="Times New Roman"/>
-                <w:sz w:val="24"/>
-                <w:szCs w:val="24"/>
-                <w:vertAlign w:val="baseline"/>
-                <w:lang w:val="en-US" w:eastAsia="ja-JP"/>
-              </w:rPr>
-            </w:pPr>
-            <w:r>
-              <w:rPr>
-                <w:rFonts w:hint="eastAsia" w:ascii="Times New Roman" w:hAnsi="Times New Roman" w:cs="Times New Roman"/>
-                <w:sz w:val="24"/>
-                <w:szCs w:val="24"/>
-                <w:vertAlign w:val="baseline"/>
-                <w:lang w:val="en-US" w:eastAsia="ja-JP"/>
-              </w:rPr>
-              <w:t>ELSE MAX =b</w:t>
-            </w:r>
-          </w:p>
-          <w:p>
-            <w:pPr>
-              <w:rPr>
-                <w:rFonts w:hint="eastAsia" w:ascii="Times New Roman" w:hAnsi="Times New Roman" w:cs="Times New Roman"/>
-                <w:sz w:val="24"/>
-                <w:szCs w:val="24"/>
-                <w:vertAlign w:val="baseline"/>
-                <w:lang w:val="en-US" w:eastAsia="ja-JP"/>
-              </w:rPr>
-            </w:pPr>
-            <w:r>
-              <w:rPr>
-                <w:rFonts w:hint="eastAsia" w:ascii="Times New Roman" w:hAnsi="Times New Roman" w:cs="Times New Roman"/>
-                <w:sz w:val="24"/>
-                <w:szCs w:val="24"/>
-                <w:vertAlign w:val="baseline"/>
-                <w:lang w:val="en-US" w:eastAsia="ja-JP"/>
-              </w:rPr>
-              <w:t>END IF</w:t>
-            </w:r>
-          </w:p>
-          <w:p>
-            <w:pPr>
-              <w:rPr>
-                <w:rFonts w:hint="eastAsia" w:ascii="Times New Roman" w:hAnsi="Times New Roman" w:cs="Times New Roman"/>
-                <w:sz w:val="24"/>
-                <w:szCs w:val="24"/>
-                <w:vertAlign w:val="baseline"/>
-                <w:lang w:val="en-US" w:eastAsia="ja-JP"/>
-              </w:rPr>
-            </w:pPr>
-            <w:r>
-              <w:rPr>
-                <w:rFonts w:hint="eastAsia" w:ascii="Times New Roman" w:hAnsi="Times New Roman" w:cs="Times New Roman"/>
-                <w:sz w:val="24"/>
-                <w:szCs w:val="24"/>
-                <w:vertAlign w:val="baseline"/>
-                <w:lang w:val="en-US" w:eastAsia="ja-JP"/>
-              </w:rPr>
-              <w:t>IF MAX &gt;= c</w:t>
-            </w:r>
-          </w:p>
-          <w:p>
-            <w:pPr>
-              <w:rPr>
-                <w:rFonts w:hint="eastAsia" w:ascii="Times New Roman" w:hAnsi="Times New Roman" w:cs="Times New Roman"/>
-                <w:sz w:val="24"/>
-                <w:szCs w:val="24"/>
-                <w:vertAlign w:val="baseline"/>
-                <w:lang w:val="en-US" w:eastAsia="ja-JP"/>
-              </w:rPr>
-            </w:pPr>
-            <w:r>
-              <w:rPr>
-                <w:rFonts w:hint="eastAsia" w:ascii="Times New Roman" w:hAnsi="Times New Roman" w:cs="Times New Roman"/>
-                <w:sz w:val="24"/>
-                <w:szCs w:val="24"/>
-                <w:vertAlign w:val="baseline"/>
-                <w:lang w:val="en-US" w:eastAsia="ja-JP"/>
-              </w:rPr>
-              <w:t xml:space="preserve">DISPLAY </w:t>
-            </w:r>
-            <w:r>
+              <w:t>Begin</w:t>
+            </w:r>
+          </w:p>
+          <w:p>
+            <w:pPr>
+              <w:rPr>
+                <w:rFonts w:hint="eastAsia" w:ascii="Times New Roman" w:hAnsi="Times New Roman" w:cs="Times New Roman"/>
+                <w:sz w:val="24"/>
+                <w:szCs w:val="24"/>
+                <w:vertAlign w:val="baseline"/>
+                <w:lang w:val="en-US" w:eastAsia="ja-JP"/>
+              </w:rPr>
+            </w:pPr>
+            <w:r>
+              <w:rPr>
+                <w:rFonts w:hint="eastAsia" w:ascii="Times New Roman" w:hAnsi="Times New Roman" w:cs="Times New Roman"/>
+                <w:sz w:val="24"/>
+                <w:szCs w:val="24"/>
+                <w:vertAlign w:val="baseline"/>
+                <w:lang w:val="en-US" w:eastAsia="ja-JP"/>
+              </w:rPr>
+              <w:t>Input a,b,c</w:t>
+            </w:r>
+          </w:p>
+          <w:p>
+            <w:pPr>
               <w:rPr>
                 <w:rFonts w:hint="default" w:ascii="Times New Roman" w:hAnsi="Times New Roman" w:cs="Times New Roman"/>
                 <w:sz w:val="24"/>
@@ -305,19 +164,190 @@
                 <w:vertAlign w:val="baseline"/>
                 <w:lang w:val="en-US" w:eastAsia="ja-JP"/>
               </w:rPr>
-              <w:t>“</w:t>
-            </w:r>
-            <w:r>
-              <w:rPr>
-                <w:rFonts w:hint="eastAsia" w:ascii="Times New Roman" w:hAnsi="Times New Roman" w:cs="Times New Roman"/>
-                <w:sz w:val="24"/>
-                <w:szCs w:val="24"/>
-                <w:vertAlign w:val="baseline"/>
-                <w:lang w:val="en-US" w:eastAsia="ja-JP"/>
-              </w:rPr>
-              <w:t>Gia Tri Lon Nhat</w:t>
-            </w:r>
-            <w:r>
+            </w:pPr>
+            <w:r>
+              <w:rPr>
+                <w:rFonts w:hint="eastAsia" w:ascii="Times New Roman" w:hAnsi="Times New Roman" w:cs="Times New Roman"/>
+                <w:sz w:val="24"/>
+                <w:szCs w:val="24"/>
+                <w:vertAlign w:val="baseline"/>
+                <w:lang w:val="en-US" w:eastAsia="ja-JP"/>
+              </w:rPr>
+              <w:t>If a&gt;b and a&gt;c</w:t>
+            </w:r>
+          </w:p>
+          <w:p>
+            <w:pPr>
+              <w:rPr>
+                <w:rFonts w:hint="eastAsia" w:ascii="Times New Roman" w:hAnsi="Times New Roman" w:cs="Times New Roman"/>
+                <w:sz w:val="24"/>
+                <w:szCs w:val="24"/>
+                <w:vertAlign w:val="baseline"/>
+                <w:lang w:val="en-US" w:eastAsia="ja-JP"/>
+              </w:rPr>
+            </w:pPr>
+            <w:r>
+              <w:rPr>
+                <w:rFonts w:hint="eastAsia" w:ascii="Times New Roman" w:hAnsi="Times New Roman" w:cs="Times New Roman"/>
+                <w:sz w:val="24"/>
+                <w:szCs w:val="24"/>
+                <w:vertAlign w:val="baseline"/>
+                <w:lang w:val="en-US" w:eastAsia="ja-JP"/>
+              </w:rPr>
+              <w:t xml:space="preserve">  Max=a</w:t>
+            </w:r>
+          </w:p>
+          <w:p>
+            <w:pPr>
+              <w:rPr>
+                <w:rFonts w:hint="eastAsia" w:ascii="Times New Roman" w:hAnsi="Times New Roman" w:cs="Times New Roman"/>
+                <w:sz w:val="24"/>
+                <w:szCs w:val="24"/>
+                <w:vertAlign w:val="baseline"/>
+                <w:lang w:val="en-US" w:eastAsia="ja-JP"/>
+              </w:rPr>
+            </w:pPr>
+            <w:r>
+              <w:rPr>
+                <w:rFonts w:hint="eastAsia" w:ascii="Times New Roman" w:hAnsi="Times New Roman" w:cs="Times New Roman"/>
+                <w:sz w:val="24"/>
+                <w:szCs w:val="24"/>
+                <w:vertAlign w:val="baseline"/>
+                <w:lang w:val="en-US" w:eastAsia="ja-JP"/>
+              </w:rPr>
+              <w:t>Else</w:t>
+            </w:r>
+          </w:p>
+          <w:p>
+            <w:pPr>
+              <w:rPr>
+                <w:rFonts w:hint="eastAsia" w:ascii="Times New Roman" w:hAnsi="Times New Roman" w:cs="Times New Roman"/>
+                <w:sz w:val="24"/>
+                <w:szCs w:val="24"/>
+                <w:vertAlign w:val="baseline"/>
+                <w:lang w:val="en-US" w:eastAsia="ja-JP"/>
+              </w:rPr>
+            </w:pPr>
+            <w:r>
+              <w:rPr>
+                <w:rFonts w:hint="eastAsia" w:ascii="Times New Roman" w:hAnsi="Times New Roman" w:cs="Times New Roman"/>
+                <w:sz w:val="24"/>
+                <w:szCs w:val="24"/>
+                <w:vertAlign w:val="baseline"/>
+                <w:lang w:val="en-US" w:eastAsia="ja-JP"/>
+              </w:rPr>
+              <w:t xml:space="preserve">  If b&gt;c then </w:t>
+            </w:r>
+          </w:p>
+          <w:p>
+            <w:pPr>
+              <w:ind w:firstLine="480"/>
+              <w:rPr>
+                <w:rFonts w:hint="eastAsia" w:ascii="Times New Roman" w:hAnsi="Times New Roman" w:cs="Times New Roman"/>
+                <w:sz w:val="24"/>
+                <w:szCs w:val="24"/>
+                <w:vertAlign w:val="baseline"/>
+                <w:lang w:val="en-US" w:eastAsia="ja-JP"/>
+              </w:rPr>
+            </w:pPr>
+            <w:r>
+              <w:rPr>
+                <w:rFonts w:hint="eastAsia" w:ascii="Times New Roman" w:hAnsi="Times New Roman" w:cs="Times New Roman"/>
+                <w:sz w:val="24"/>
+                <w:szCs w:val="24"/>
+                <w:vertAlign w:val="baseline"/>
+                <w:lang w:val="en-US" w:eastAsia="ja-JP"/>
+              </w:rPr>
+              <w:t>Max =b</w:t>
+            </w:r>
+          </w:p>
+          <w:p>
+            <w:pPr>
+              <w:rPr>
+                <w:rFonts w:hint="eastAsia" w:ascii="Times New Roman" w:hAnsi="Times New Roman" w:cs="Times New Roman"/>
+                <w:sz w:val="24"/>
+                <w:szCs w:val="24"/>
+                <w:vertAlign w:val="baseline"/>
+                <w:lang w:val="en-US" w:eastAsia="ja-JP"/>
+              </w:rPr>
+            </w:pPr>
+            <w:r>
+              <w:rPr>
+                <w:rFonts w:hint="eastAsia" w:ascii="Times New Roman" w:hAnsi="Times New Roman" w:cs="Times New Roman"/>
+                <w:sz w:val="24"/>
+                <w:szCs w:val="24"/>
+                <w:vertAlign w:val="baseline"/>
+                <w:lang w:val="en-US" w:eastAsia="ja-JP"/>
+              </w:rPr>
+              <w:t xml:space="preserve">  Else </w:t>
+            </w:r>
+          </w:p>
+          <w:p>
+            <w:pPr>
+              <w:ind w:firstLine="480"/>
+              <w:rPr>
+                <w:rFonts w:hint="eastAsia" w:ascii="Times New Roman" w:hAnsi="Times New Roman" w:cs="Times New Roman"/>
+                <w:sz w:val="24"/>
+                <w:szCs w:val="24"/>
+                <w:vertAlign w:val="baseline"/>
+                <w:lang w:val="en-US" w:eastAsia="ja-JP"/>
+              </w:rPr>
+            </w:pPr>
+            <w:r>
+              <w:rPr>
+                <w:rFonts w:hint="eastAsia" w:ascii="Times New Roman" w:hAnsi="Times New Roman" w:cs="Times New Roman"/>
+                <w:sz w:val="24"/>
+                <w:szCs w:val="24"/>
+                <w:vertAlign w:val="baseline"/>
+                <w:lang w:val="en-US" w:eastAsia="ja-JP"/>
+              </w:rPr>
+              <w:t>Max=c</w:t>
+            </w:r>
+          </w:p>
+          <w:p>
+            <w:pPr>
+              <w:rPr>
+                <w:rFonts w:hint="eastAsia" w:ascii="Times New Roman" w:hAnsi="Times New Roman" w:cs="Times New Roman"/>
+                <w:sz w:val="24"/>
+                <w:szCs w:val="24"/>
+                <w:vertAlign w:val="baseline"/>
+                <w:lang w:val="en-US" w:eastAsia="ja-JP"/>
+              </w:rPr>
+            </w:pPr>
+            <w:r>
+              <w:rPr>
+                <w:rFonts w:hint="eastAsia" w:ascii="Times New Roman" w:hAnsi="Times New Roman" w:cs="Times New Roman"/>
+                <w:sz w:val="24"/>
+                <w:szCs w:val="24"/>
+                <w:vertAlign w:val="baseline"/>
+                <w:lang w:val="en-US" w:eastAsia="ja-JP"/>
+              </w:rPr>
+              <w:t xml:space="preserve">  End If</w:t>
+            </w:r>
+          </w:p>
+          <w:p>
+            <w:pPr>
+              <w:rPr>
+                <w:rFonts w:hint="eastAsia" w:ascii="Times New Roman" w:hAnsi="Times New Roman" w:cs="Times New Roman"/>
+                <w:sz w:val="24"/>
+                <w:szCs w:val="24"/>
+                <w:vertAlign w:val="baseline"/>
+                <w:lang w:val="en-US" w:eastAsia="ja-JP"/>
+              </w:rPr>
+            </w:pPr>
+            <w:r>
+              <w:rPr>
+                <w:rFonts w:hint="eastAsia" w:ascii="Times New Roman" w:hAnsi="Times New Roman" w:cs="Times New Roman"/>
+                <w:sz w:val="24"/>
+                <w:szCs w:val="24"/>
+                <w:vertAlign w:val="baseline"/>
+                <w:lang w:val="en-US" w:eastAsia="ja-JP"/>
+              </w:rPr>
+              <w:t>End If</w:t>
+            </w:r>
+          </w:p>
+          <w:p>
+            <w:pPr>
               <w:rPr>
                 <w:rFonts w:hint="default" w:ascii="Times New Roman" w:hAnsi="Times New Roman" w:cs="Times New Roman"/>
                 <w:sz w:val="24"/>
@@ -325,61 +355,20 @@
                 <w:vertAlign w:val="baseline"/>
                 <w:lang w:val="en-US" w:eastAsia="ja-JP"/>
               </w:rPr>
-              <w:t>”</w:t>
-            </w:r>
-            <w:r>
-              <w:rPr>
-                <w:rFonts w:hint="eastAsia" w:ascii="Times New Roman" w:hAnsi="Times New Roman" w:cs="Times New Roman"/>
-                <w:sz w:val="24"/>
-                <w:szCs w:val="24"/>
-                <w:vertAlign w:val="baseline"/>
-                <w:lang w:val="en-US" w:eastAsia="ja-JP"/>
-              </w:rPr>
-              <w:t xml:space="preserve"> MAX</w:t>
-            </w:r>
-          </w:p>
-          <w:p>
-            <w:pPr>
-              <w:rPr>
-                <w:rFonts w:hint="eastAsia" w:ascii="Times New Roman" w:hAnsi="Times New Roman" w:cs="Times New Roman"/>
-                <w:sz w:val="24"/>
-                <w:szCs w:val="24"/>
-                <w:vertAlign w:val="baseline"/>
-                <w:lang w:val="en-US" w:eastAsia="ja-JP"/>
-              </w:rPr>
-            </w:pPr>
-            <w:r>
-              <w:rPr>
-                <w:rFonts w:hint="eastAsia" w:ascii="Times New Roman" w:hAnsi="Times New Roman" w:cs="Times New Roman"/>
-                <w:sz w:val="24"/>
-                <w:szCs w:val="24"/>
-                <w:vertAlign w:val="baseline"/>
-                <w:lang w:val="en-US" w:eastAsia="ja-JP"/>
-              </w:rPr>
-              <w:t xml:space="preserve">ELSE </w:t>
-            </w:r>
-          </w:p>
-          <w:p>
-            <w:pPr>
-              <w:rPr>
-                <w:rFonts w:hint="eastAsia" w:ascii="Times New Roman" w:hAnsi="Times New Roman" w:cs="Times New Roman"/>
-                <w:sz w:val="24"/>
-                <w:szCs w:val="24"/>
-                <w:vertAlign w:val="baseline"/>
-                <w:lang w:val="en-US" w:eastAsia="ja-JP"/>
-              </w:rPr>
-            </w:pPr>
-            <w:r>
-              <w:rPr>
-                <w:rFonts w:hint="eastAsia" w:ascii="Times New Roman" w:hAnsi="Times New Roman" w:cs="Times New Roman"/>
-                <w:sz w:val="24"/>
-                <w:szCs w:val="24"/>
-                <w:vertAlign w:val="baseline"/>
-                <w:lang w:val="en-US" w:eastAsia="ja-JP"/>
-              </w:rPr>
-              <w:t xml:space="preserve">DISPLAY </w:t>
-            </w:r>
-            <w:r>
+            </w:pPr>
+            <w:r>
+              <w:rPr>
+                <w:rFonts w:hint="eastAsia" w:ascii="Times New Roman" w:hAnsi="Times New Roman" w:cs="Times New Roman"/>
+                <w:sz w:val="24"/>
+                <w:szCs w:val="24"/>
+                <w:vertAlign w:val="baseline"/>
+                <w:lang w:val="en-US" w:eastAsia="ja-JP"/>
+              </w:rPr>
+              <w:t>End</w:t>
+            </w:r>
+          </w:p>
+          <w:p>
+            <w:pPr>
               <w:rPr>
                 <w:rFonts w:hint="default" w:ascii="Times New Roman" w:hAnsi="Times New Roman" w:cs="Times New Roman"/>
                 <w:sz w:val="24"/>
@@ -387,19 +376,10 @@
                 <w:vertAlign w:val="baseline"/>
                 <w:lang w:val="en-US" w:eastAsia="ja-JP"/>
               </w:rPr>
-              <w:t>“</w:t>
-            </w:r>
-            <w:r>
-              <w:rPr>
-                <w:rFonts w:hint="eastAsia" w:ascii="Times New Roman" w:hAnsi="Times New Roman" w:cs="Times New Roman"/>
-                <w:sz w:val="24"/>
-                <w:szCs w:val="24"/>
-                <w:vertAlign w:val="baseline"/>
-                <w:lang w:val="en-US" w:eastAsia="ja-JP"/>
-              </w:rPr>
-              <w:t>Gia Tri Lon Nhat</w:t>
-            </w:r>
-            <w:r>
+            </w:pPr>
+          </w:p>
+          <w:p>
+            <w:pPr>
               <w:rPr>
                 <w:rFonts w:hint="default" w:ascii="Times New Roman" w:hAnsi="Times New Roman" w:cs="Times New Roman"/>
                 <w:sz w:val="24"/>
@@ -407,60 +387,18 @@
                 <w:vertAlign w:val="baseline"/>
                 <w:lang w:val="en-US" w:eastAsia="ja-JP"/>
               </w:rPr>
-              <w:t>”</w:t>
-            </w:r>
-            <w:r>
-              <w:rPr>
-                <w:rFonts w:hint="eastAsia" w:ascii="Times New Roman" w:hAnsi="Times New Roman" w:cs="Times New Roman"/>
-                <w:sz w:val="24"/>
-                <w:szCs w:val="24"/>
-                <w:vertAlign w:val="baseline"/>
-                <w:lang w:val="en-US" w:eastAsia="ja-JP"/>
-              </w:rPr>
-              <w:t xml:space="preserve"> c</w:t>
-            </w:r>
-          </w:p>
-          <w:p>
-            <w:pPr>
-              <w:rPr>
-                <w:rFonts w:hint="eastAsia" w:ascii="Times New Roman" w:hAnsi="Times New Roman" w:cs="Times New Roman"/>
-                <w:sz w:val="24"/>
-                <w:szCs w:val="24"/>
-                <w:vertAlign w:val="baseline"/>
-                <w:lang w:val="en-US" w:eastAsia="ja-JP"/>
-              </w:rPr>
-            </w:pPr>
-            <w:r>
-              <w:rPr>
-                <w:rFonts w:hint="eastAsia" w:ascii="Times New Roman" w:hAnsi="Times New Roman" w:cs="Times New Roman"/>
-                <w:sz w:val="24"/>
-                <w:szCs w:val="24"/>
-                <w:vertAlign w:val="baseline"/>
-                <w:lang w:val="en-US" w:eastAsia="ja-JP"/>
-              </w:rPr>
-              <w:t>END IF</w:t>
-            </w:r>
-          </w:p>
-          <w:p>
-            <w:pPr>
-              <w:rPr>
-                <w:rFonts w:hint="eastAsia" w:ascii="Times New Roman" w:hAnsi="Times New Roman" w:cs="Times New Roman"/>
-                <w:sz w:val="24"/>
-                <w:szCs w:val="24"/>
-                <w:vertAlign w:val="baseline"/>
-                <w:lang w:val="en-US" w:eastAsia="ja-JP"/>
-              </w:rPr>
-            </w:pPr>
-            <w:r>
-              <w:rPr>
-                <w:rFonts w:hint="eastAsia" w:ascii="Times New Roman" w:hAnsi="Times New Roman" w:cs="Times New Roman"/>
-                <w:sz w:val="24"/>
-                <w:szCs w:val="24"/>
-                <w:vertAlign w:val="baseline"/>
-                <w:lang w:val="en-US" w:eastAsia="ja-JP"/>
-              </w:rPr>
-              <w:t>END.</w:t>
-            </w:r>
+            </w:pPr>
+          </w:p>
+          <w:p>
+            <w:pPr>
+              <w:rPr>
+                <w:rFonts w:hint="eastAsia" w:ascii="Times New Roman" w:hAnsi="Times New Roman" w:cs="Times New Roman"/>
+                <w:sz w:val="24"/>
+                <w:szCs w:val="24"/>
+                <w:vertAlign w:val="baseline"/>
+                <w:lang w:val="en-US" w:eastAsia="ja-JP"/>
+              </w:rPr>
+            </w:pPr>
           </w:p>
           <w:p>
             <w:pPr>
@@ -509,7 +447,7 @@
         </w:tc>
         <w:tc>
           <w:tcPr>
-            <w:tcW w:w="4360" w:type="dxa"/>
+            <w:tcW w:w="5303" w:type="dxa"/>
           </w:tcPr>
           <w:p>
             <w:pPr>
@@ -554,9 +492,9 @@
               </w:rPr>
               <w:drawing>
                 <wp:inline distT="0" distB="0" distL="114300" distR="114300">
-                  <wp:extent cx="2630805" cy="5861685"/>
-                  <wp:effectExtent l="0" t="0" r="5715" b="5715"/>
-                  <wp:docPr id="1" name="図形 1" descr="max"/>
+                  <wp:extent cx="2984500" cy="3731895"/>
+                  <wp:effectExtent l="0" t="0" r="2540" b="1905"/>
+                  <wp:docPr id="1" name="図形 1" descr="Max"/>
                   <wp:cNvGraphicFramePr>
                     <a:graphicFrameLocks xmlns:a="http://schemas.openxmlformats.org/drawingml/2006/main" noChangeAspect="1"/>
                   </wp:cNvGraphicFramePr>
@@ -564,7 +502,7 @@
                     <a:graphicData uri="http://schemas.openxmlformats.org/drawingml/2006/picture">
                       <pic:pic xmlns:pic="http://schemas.openxmlformats.org/drawingml/2006/picture">
                         <pic:nvPicPr>
-                          <pic:cNvPr id="1" name="図形 1" descr="max"/>
+                          <pic:cNvPr id="1" name="図形 1" descr="Max"/>
                           <pic:cNvPicPr>
                             <a:picLocks noChangeAspect="1"/>
                           </pic:cNvPicPr>
@@ -578,7 +516,7 @@
                         <pic:spPr>
                           <a:xfrm>
                             <a:off x="0" y="0"/>
-                            <a:ext cx="2630805" cy="5861685"/>
+                            <a:ext cx="2984500" cy="3731895"/>
                           </a:xfrm>
                           <a:prstGeom prst="rect">
                             <a:avLst/>
@@ -603,6 +541,8 @@
           <w:lang w:val="en-US" w:eastAsia="ja-JP"/>
         </w:rPr>
       </w:pPr>
+      <w:bookmarkStart w:id="0" w:name="_GoBack"/>
+      <w:bookmarkEnd w:id="0"/>
     </w:p>
     <w:sectPr>
       <w:pgSz w:w="11906" w:h="16838"/>

</xml_diff>